<commit_message>
#4 Update task divisions
</commit_message>
<xml_diff>
--- a/documentation/Divisão de Tarefas.docx
+++ b/documentation/Divisão de Tarefas.docx
@@ -208,7 +208,12 @@
               <w:cnfStyle w:val="000000100000" w:firstRow="0" w:lastRow="0" w:firstColumn="0" w:lastColumn="0" w:oddVBand="0" w:evenVBand="0" w:oddHBand="1" w:evenHBand="0" w:firstRowFirstColumn="0" w:firstRowLastColumn="0" w:lastRowFirstColumn="0" w:lastRowLastColumn="0"/>
             </w:pPr>
             <w:r>
-              <w:t>Criar repositório</w:t>
+              <w:t>Criar repositór</w:t>
+            </w:r>
+            <w:bookmarkStart w:id="0" w:name="_GoBack"/>
+            <w:bookmarkEnd w:id="0"/>
+            <w:r>
+              <w:t>io</w:t>
             </w:r>
           </w:p>
         </w:tc>
@@ -5960,8 +5965,6 @@
             <w:pPr>
               <w:cnfStyle w:val="000000000000" w:firstRow="0" w:lastRow="0" w:firstColumn="0" w:lastColumn="0" w:oddVBand="0" w:evenVBand="0" w:oddHBand="0" w:evenHBand="0" w:firstRowFirstColumn="0" w:firstRowLastColumn="0" w:lastRowFirstColumn="0" w:lastRowLastColumn="0"/>
             </w:pPr>
-            <w:bookmarkStart w:id="0" w:name="_GoBack"/>
-            <w:bookmarkEnd w:id="0"/>
           </w:p>
         </w:tc>
         <w:tc>
@@ -6028,8 +6031,8 @@
     </w:tbl>
     <w:p/>
     <w:sectPr>
-      <w:pgSz w:w="16838" w:h="11906" w:orient="landscape"/>
-      <w:pgMar w:top="1701" w:right="1417" w:bottom="1701" w:left="1417" w:header="708" w:footer="708" w:gutter="0"/>
+      <w:pgSz w:w="11906" w:h="16838"/>
+      <w:pgMar w:top="1417" w:right="1701" w:bottom="1417" w:left="1701" w:header="708" w:footer="708" w:gutter="0"/>
       <w:cols w:space="708"/>
       <w:docGrid w:linePitch="360"/>
     </w:sectPr>

</xml_diff>